<commit_message>
Real-world Applications of Graph in the Data Structure
Real-world Applications of Graph in the Data Structure
</commit_message>
<xml_diff>
--- a/Lesson/Graphs.docx
+++ b/Lesson/Graphs.docx
@@ -2038,6 +2038,342 @@
         </w:rPr>
       </w:pPr>
     </w:p>
+    <w:p>
+      <w:pPr>
+        <w:shd w:val="clear" w:color="auto" w:fill="FFFFFF"/>
+        <w:spacing w:after="0" w:line="240" w:lineRule="auto"/>
+        <w:rPr>
+          <w:rFonts w:eastAsia="Times New Roman" w:cstheme="minorHAnsi"/>
+          <w:b/>
+          <w:bCs/>
+          <w:sz w:val="28"/>
+          <w:szCs w:val="24"/>
+        </w:rPr>
+      </w:pPr>
+      <w:r>
+        <w:rPr>
+          <w:rFonts w:eastAsia="Times New Roman" w:cstheme="minorHAnsi"/>
+          <w:b/>
+          <w:bCs/>
+          <w:sz w:val="28"/>
+          <w:szCs w:val="24"/>
+        </w:rPr>
+        <w:t>Real-world Applications of Graph in the Data Structure</w:t>
+      </w:r>
+      <w:r>
+        <w:rPr>
+          <w:rFonts w:eastAsia="Times New Roman" w:cstheme="minorHAnsi"/>
+          <w:b/>
+          <w:bCs/>
+          <w:sz w:val="28"/>
+          <w:szCs w:val="24"/>
+        </w:rPr>
+        <w:t>:</w:t>
+      </w:r>
+    </w:p>
+    <w:p>
+      <w:pPr>
+        <w:shd w:val="clear" w:color="auto" w:fill="FFFFFF"/>
+        <w:spacing w:after="0" w:line="240" w:lineRule="auto"/>
+        <w:rPr>
+          <w:rFonts w:eastAsia="Times New Roman" w:cstheme="minorHAnsi"/>
+          <w:sz w:val="28"/>
+          <w:szCs w:val="24"/>
+        </w:rPr>
+      </w:pPr>
+    </w:p>
+    <w:p>
+      <w:pPr>
+        <w:shd w:val="clear" w:color="auto" w:fill="FFFFFF"/>
+        <w:spacing w:after="0" w:line="240" w:lineRule="auto"/>
+        <w:rPr>
+          <w:rFonts w:eastAsia="Times New Roman" w:cstheme="minorHAnsi"/>
+          <w:sz w:val="24"/>
+          <w:szCs w:val="24"/>
+        </w:rPr>
+      </w:pPr>
+      <w:r>
+        <w:rPr>
+          <w:rFonts w:eastAsia="Times New Roman" w:cstheme="minorHAnsi"/>
+          <w:sz w:val="24"/>
+          <w:szCs w:val="24"/>
+        </w:rPr>
+        <w:t>Graphs are used in many day-to-day applications like network representation (roads, optical fibre mapping, designing circuit board, etc.). Ex: In the Facebook data network, nodes represent the user, his/her photo or comment, and edges represent photos, comments on the photo.   </w:t>
+      </w:r>
+    </w:p>
+    <w:p>
+      <w:pPr>
+        <w:shd w:val="clear" w:color="auto" w:fill="FFFFFF"/>
+        <w:spacing w:after="0" w:line="240" w:lineRule="auto"/>
+        <w:rPr>
+          <w:rFonts w:eastAsia="Times New Roman" w:cstheme="minorHAnsi"/>
+          <w:sz w:val="24"/>
+          <w:szCs w:val="24"/>
+        </w:rPr>
+      </w:pPr>
+      <w:r>
+        <w:rPr>
+          <w:rFonts w:eastAsia="Times New Roman" w:cstheme="minorHAnsi"/>
+          <w:b/>
+          <w:bCs/>
+          <w:sz w:val="24"/>
+          <w:szCs w:val="24"/>
+        </w:rPr>
+        <w:t>The Graph in data structure</w:t>
+      </w:r>
+      <w:r>
+        <w:rPr>
+          <w:rFonts w:eastAsia="Times New Roman" w:cstheme="minorHAnsi"/>
+          <w:sz w:val="24"/>
+          <w:szCs w:val="24"/>
+        </w:rPr>
+        <w:t> has extensive applications. Some of the notable ones  are:</w:t>
+      </w:r>
+    </w:p>
+    <w:p>
+      <w:pPr>
+        <w:shd w:val="clear" w:color="auto" w:fill="FFFFFF"/>
+        <w:spacing w:after="0" w:line="240" w:lineRule="auto"/>
+        <w:rPr>
+          <w:rFonts w:eastAsia="Times New Roman" w:cstheme="minorHAnsi"/>
+          <w:sz w:val="24"/>
+          <w:szCs w:val="24"/>
+        </w:rPr>
+      </w:pPr>
+    </w:p>
+    <w:p>
+      <w:pPr>
+        <w:shd w:val="clear" w:color="auto" w:fill="FFFFFF"/>
+        <w:spacing w:after="0" w:line="240" w:lineRule="auto"/>
+        <w:rPr>
+          <w:rFonts w:eastAsia="Times New Roman" w:cstheme="minorHAnsi"/>
+          <w:sz w:val="24"/>
+          <w:szCs w:val="24"/>
+        </w:rPr>
+      </w:pPr>
+      <w:r>
+        <w:rPr>
+          <w:rFonts w:eastAsia="Times New Roman" w:cstheme="minorHAnsi"/>
+          <w:sz w:val="24"/>
+          <w:szCs w:val="24"/>
+        </w:rPr>
+        <w:t> </w:t>
+      </w:r>
+      <w:r>
+        <w:rPr>
+          <w:rFonts w:eastAsia="Times New Roman" w:cstheme="minorHAnsi"/>
+          <w:sz w:val="24"/>
+          <w:szCs w:val="24"/>
+        </w:rPr>
+        <w:t xml:space="preserve">1.   </w:t>
+      </w:r>
+      <w:r>
+        <w:rPr>
+          <w:rFonts w:eastAsia="Times New Roman" w:cstheme="minorHAnsi"/>
+          <w:b/>
+          <w:bCs/>
+          <w:sz w:val="24"/>
+          <w:szCs w:val="24"/>
+        </w:rPr>
+        <w:t>Social Graph APIs</w:t>
+      </w:r>
+      <w:r>
+        <w:rPr>
+          <w:rFonts w:eastAsia="Times New Roman" w:cstheme="minorHAnsi"/>
+          <w:sz w:val="24"/>
+          <w:szCs w:val="24"/>
+        </w:rPr>
+        <w:t>– It is the primary way the data is communicated in and out of the Facebook social media platform. It is an HTTP-based API, which is used to programmatically query data, upload photos and videos, make new stories, and many other tasks. It is composed of nodes, edges, and fields; to query, the specific object nodes are used. Edges for a group of objects subjected to a single object and fields are used to fetch data about each object among the group.</w:t>
+      </w:r>
+    </w:p>
+    <w:p>
+      <w:pPr>
+        <w:shd w:val="clear" w:color="auto" w:fill="FFFFFF"/>
+        <w:spacing w:after="0" w:line="240" w:lineRule="auto"/>
+        <w:rPr>
+          <w:rFonts w:eastAsia="Times New Roman" w:cstheme="minorHAnsi"/>
+          <w:sz w:val="24"/>
+          <w:szCs w:val="24"/>
+        </w:rPr>
+      </w:pPr>
+      <w:r>
+        <w:rPr>
+          <w:rFonts w:eastAsia="Times New Roman" w:cstheme="minorHAnsi"/>
+          <w:b/>
+          <w:bCs/>
+          <w:sz w:val="24"/>
+          <w:szCs w:val="24"/>
+        </w:rPr>
+        <w:t xml:space="preserve">2.  </w:t>
+      </w:r>
+      <w:r>
+        <w:rPr>
+          <w:rFonts w:eastAsia="Times New Roman" w:cstheme="minorHAnsi"/>
+          <w:b/>
+          <w:bCs/>
+          <w:sz w:val="24"/>
+          <w:szCs w:val="24"/>
+        </w:rPr>
+        <w:t>Yelp’s GraphQL API</w:t>
+      </w:r>
+      <w:r>
+        <w:rPr>
+          <w:rFonts w:eastAsia="Times New Roman" w:cstheme="minorHAnsi"/>
+          <w:sz w:val="24"/>
+          <w:szCs w:val="24"/>
+        </w:rPr>
+        <w:t>– It’s a recommendation engine used to fetch the specific data from the Yelp platform. Here, orders are used to find the edges, after which the specific node is queried to fetch the exact result. This speeds up the retrieval process.   </w:t>
+      </w:r>
+    </w:p>
+    <w:p>
+      <w:pPr>
+        <w:shd w:val="clear" w:color="auto" w:fill="FFFFFF"/>
+        <w:spacing w:after="0" w:line="240" w:lineRule="auto"/>
+        <w:rPr>
+          <w:rFonts w:eastAsia="Times New Roman" w:cstheme="minorHAnsi"/>
+          <w:sz w:val="24"/>
+          <w:szCs w:val="24"/>
+        </w:rPr>
+      </w:pPr>
+      <w:r>
+        <w:rPr>
+          <w:rFonts w:eastAsia="Times New Roman" w:cstheme="minorHAnsi"/>
+          <w:sz w:val="24"/>
+          <w:szCs w:val="24"/>
+        </w:rPr>
+        <w:t>On the Yelp platform, the nodes represent the business, containing id, name, is_closed, and many other graph properties.</w:t>
+      </w:r>
+    </w:p>
+    <w:p>
+      <w:pPr>
+        <w:rPr>
+          <w:rFonts w:eastAsia="Times New Roman" w:cstheme="minorHAnsi"/>
+          <w:sz w:val="24"/>
+          <w:szCs w:val="24"/>
+        </w:rPr>
+      </w:pPr>
+    </w:p>
+    <w:p>
+      <w:pPr>
+        <w:shd w:val="clear" w:color="auto" w:fill="FFFFFF"/>
+        <w:spacing w:after="0" w:line="240" w:lineRule="auto"/>
+        <w:rPr>
+          <w:rFonts w:eastAsia="Times New Roman" w:cstheme="minorHAnsi"/>
+          <w:sz w:val="24"/>
+          <w:szCs w:val="24"/>
+        </w:rPr>
+      </w:pPr>
+      <w:r>
+        <w:rPr>
+          <w:rFonts w:eastAsia="Times New Roman" w:cstheme="minorHAnsi"/>
+          <w:b/>
+          <w:bCs/>
+          <w:sz w:val="24"/>
+          <w:szCs w:val="24"/>
+        </w:rPr>
+        <w:t xml:space="preserve">3. </w:t>
+      </w:r>
+      <w:r>
+        <w:rPr>
+          <w:rFonts w:eastAsia="Times New Roman" w:cstheme="minorHAnsi"/>
+          <w:b/>
+          <w:bCs/>
+          <w:sz w:val="24"/>
+          <w:szCs w:val="24"/>
+        </w:rPr>
+        <w:t>Path Optimization Algorithms- </w:t>
+      </w:r>
+      <w:r>
+        <w:rPr>
+          <w:rFonts w:eastAsia="Times New Roman" w:cstheme="minorHAnsi"/>
+          <w:sz w:val="24"/>
+          <w:szCs w:val="24"/>
+        </w:rPr>
+        <w:t>They are employed to find the best connection which fits the criteria of speed, safety, fuel, etc. BFS is used in this algorithm. The best example is Google Maps Platform (Maps, Routes APIs).</w:t>
+      </w:r>
+    </w:p>
+    <w:p>
+      <w:pPr>
+        <w:shd w:val="clear" w:color="auto" w:fill="FFFFFF"/>
+        <w:spacing w:after="0" w:line="240" w:lineRule="auto"/>
+        <w:rPr>
+          <w:rFonts w:eastAsia="Times New Roman" w:cstheme="minorHAnsi"/>
+          <w:sz w:val="24"/>
+          <w:szCs w:val="24"/>
+        </w:rPr>
+      </w:pPr>
+      <w:r>
+        <w:rPr>
+          <w:rFonts w:eastAsia="Times New Roman" w:cstheme="minorHAnsi"/>
+          <w:b/>
+          <w:bCs/>
+          <w:sz w:val="24"/>
+          <w:szCs w:val="24"/>
+        </w:rPr>
+        <w:lastRenderedPageBreak/>
+        <w:t xml:space="preserve">4. </w:t>
+      </w:r>
+      <w:r>
+        <w:rPr>
+          <w:rFonts w:eastAsia="Times New Roman" w:cstheme="minorHAnsi"/>
+          <w:b/>
+          <w:bCs/>
+          <w:sz w:val="24"/>
+          <w:szCs w:val="24"/>
+        </w:rPr>
+        <w:t>Flight Networks- </w:t>
+      </w:r>
+      <w:r>
+        <w:rPr>
+          <w:rFonts w:eastAsia="Times New Roman" w:cstheme="minorHAnsi"/>
+          <w:sz w:val="24"/>
+          <w:szCs w:val="24"/>
+        </w:rPr>
+        <w:t>In flight networks, this is used to find the optimised path that fits the </w:t>
+      </w:r>
+      <w:r>
+        <w:rPr>
+          <w:rFonts w:eastAsia="Times New Roman" w:cstheme="minorHAnsi"/>
+          <w:b/>
+          <w:bCs/>
+          <w:sz w:val="24"/>
+          <w:szCs w:val="24"/>
+        </w:rPr>
+        <w:t>graph data structure</w:t>
+      </w:r>
+      <w:r>
+        <w:rPr>
+          <w:rFonts w:eastAsia="Times New Roman" w:cstheme="minorHAnsi"/>
+          <w:sz w:val="24"/>
+          <w:szCs w:val="24"/>
+        </w:rPr>
+        <w:t>. This also aids in the model and optimises airport procedures efficiently.</w:t>
+      </w:r>
+    </w:p>
+    <w:p>
+      <w:pPr>
+        <w:ind w:left="360"/>
+        <w:rPr>
+          <w:rFonts w:cstheme="minorHAnsi"/>
+          <w:sz w:val="28"/>
+          <w:szCs w:val="24"/>
+        </w:rPr>
+      </w:pPr>
+      <w:hyperlink r:id="rId13" w:tgtFrame="_blank" w:history="1">
+        <w:r>
+          <w:rPr>
+            <w:rFonts w:ascii="proxima_novaregular" w:eastAsia="Times New Roman" w:hAnsi="proxima_novaregular" w:cs="Times New Roman"/>
+            <w:color w:val="FFFFFF"/>
+            <w:sz w:val="18"/>
+            <w:szCs w:val="18"/>
+            <w:u w:val="single"/>
+            <w:bdr w:val="none" w:sz="0" w:space="0" w:color="auto" w:frame="1"/>
+            <w:shd w:val="clear" w:color="auto" w:fill="F9F9F9"/>
+          </w:rPr>
+          <w:br/>
+        </w:r>
+      </w:hyperlink>
+    </w:p>
     <w:sectPr>
       <w:pgSz w:w="12240" w:h="15840"/>
       <w:pgMar w:top="1440" w:right="1440" w:bottom="1440" w:left="1440" w:header="720" w:footer="720" w:gutter="0"/>
@@ -2329,7 +2665,7 @@
   <w:abstractNum w:abstractNumId="2">
     <w:nsid w:val="2A4140DB"/>
     <w:multiLevelType w:val="hybridMultilevel"/>
-    <w:tmpl w:val="65B692EE"/>
+    <w:tmpl w:val="9DA44412"/>
     <w:lvl w:ilvl="0" w:tplc="04090001">
       <w:start w:val="1"/>
       <w:numFmt w:val="bullet"/>
@@ -2702,6 +3038,155 @@
     </w:lvl>
   </w:abstractNum>
   <w:abstractNum w:abstractNumId="5">
+    <w:nsid w:val="476F2B6F"/>
+    <w:multiLevelType w:val="multilevel"/>
+    <w:tmpl w:val="DB4474A4"/>
+    <w:lvl w:ilvl="0">
+      <w:start w:val="1"/>
+      <w:numFmt w:val="bullet"/>
+      <w:lvlText w:val=""/>
+      <w:lvlJc w:val="left"/>
+      <w:pPr>
+        <w:tabs>
+          <w:tab w:val="num" w:pos="720"/>
+        </w:tabs>
+        <w:ind w:left="720" w:hanging="360"/>
+      </w:pPr>
+      <w:rPr>
+        <w:rFonts w:ascii="Symbol" w:hAnsi="Symbol" w:hint="default"/>
+        <w:sz w:val="20"/>
+      </w:rPr>
+    </w:lvl>
+    <w:lvl w:ilvl="1" w:tentative="1">
+      <w:start w:val="1"/>
+      <w:numFmt w:val="bullet"/>
+      <w:lvlText w:val=""/>
+      <w:lvlJc w:val="left"/>
+      <w:pPr>
+        <w:tabs>
+          <w:tab w:val="num" w:pos="1440"/>
+        </w:tabs>
+        <w:ind w:left="1440" w:hanging="360"/>
+      </w:pPr>
+      <w:rPr>
+        <w:rFonts w:ascii="Symbol" w:hAnsi="Symbol" w:hint="default"/>
+        <w:sz w:val="20"/>
+      </w:rPr>
+    </w:lvl>
+    <w:lvl w:ilvl="2" w:tentative="1">
+      <w:start w:val="1"/>
+      <w:numFmt w:val="bullet"/>
+      <w:lvlText w:val=""/>
+      <w:lvlJc w:val="left"/>
+      <w:pPr>
+        <w:tabs>
+          <w:tab w:val="num" w:pos="2160"/>
+        </w:tabs>
+        <w:ind w:left="2160" w:hanging="360"/>
+      </w:pPr>
+      <w:rPr>
+        <w:rFonts w:ascii="Symbol" w:hAnsi="Symbol" w:hint="default"/>
+        <w:sz w:val="20"/>
+      </w:rPr>
+    </w:lvl>
+    <w:lvl w:ilvl="3" w:tentative="1">
+      <w:start w:val="1"/>
+      <w:numFmt w:val="bullet"/>
+      <w:lvlText w:val=""/>
+      <w:lvlJc w:val="left"/>
+      <w:pPr>
+        <w:tabs>
+          <w:tab w:val="num" w:pos="2880"/>
+        </w:tabs>
+        <w:ind w:left="2880" w:hanging="360"/>
+      </w:pPr>
+      <w:rPr>
+        <w:rFonts w:ascii="Symbol" w:hAnsi="Symbol" w:hint="default"/>
+        <w:sz w:val="20"/>
+      </w:rPr>
+    </w:lvl>
+    <w:lvl w:ilvl="4" w:tentative="1">
+      <w:start w:val="1"/>
+      <w:numFmt w:val="bullet"/>
+      <w:lvlText w:val=""/>
+      <w:lvlJc w:val="left"/>
+      <w:pPr>
+        <w:tabs>
+          <w:tab w:val="num" w:pos="3600"/>
+        </w:tabs>
+        <w:ind w:left="3600" w:hanging="360"/>
+      </w:pPr>
+      <w:rPr>
+        <w:rFonts w:ascii="Symbol" w:hAnsi="Symbol" w:hint="default"/>
+        <w:sz w:val="20"/>
+      </w:rPr>
+    </w:lvl>
+    <w:lvl w:ilvl="5" w:tentative="1">
+      <w:start w:val="1"/>
+      <w:numFmt w:val="bullet"/>
+      <w:lvlText w:val=""/>
+      <w:lvlJc w:val="left"/>
+      <w:pPr>
+        <w:tabs>
+          <w:tab w:val="num" w:pos="4320"/>
+        </w:tabs>
+        <w:ind w:left="4320" w:hanging="360"/>
+      </w:pPr>
+      <w:rPr>
+        <w:rFonts w:ascii="Symbol" w:hAnsi="Symbol" w:hint="default"/>
+        <w:sz w:val="20"/>
+      </w:rPr>
+    </w:lvl>
+    <w:lvl w:ilvl="6" w:tentative="1">
+      <w:start w:val="1"/>
+      <w:numFmt w:val="bullet"/>
+      <w:lvlText w:val=""/>
+      <w:lvlJc w:val="left"/>
+      <w:pPr>
+        <w:tabs>
+          <w:tab w:val="num" w:pos="5040"/>
+        </w:tabs>
+        <w:ind w:left="5040" w:hanging="360"/>
+      </w:pPr>
+      <w:rPr>
+        <w:rFonts w:ascii="Symbol" w:hAnsi="Symbol" w:hint="default"/>
+        <w:sz w:val="20"/>
+      </w:rPr>
+    </w:lvl>
+    <w:lvl w:ilvl="7" w:tentative="1">
+      <w:start w:val="1"/>
+      <w:numFmt w:val="bullet"/>
+      <w:lvlText w:val=""/>
+      <w:lvlJc w:val="left"/>
+      <w:pPr>
+        <w:tabs>
+          <w:tab w:val="num" w:pos="5760"/>
+        </w:tabs>
+        <w:ind w:left="5760" w:hanging="360"/>
+      </w:pPr>
+      <w:rPr>
+        <w:rFonts w:ascii="Symbol" w:hAnsi="Symbol" w:hint="default"/>
+        <w:sz w:val="20"/>
+      </w:rPr>
+    </w:lvl>
+    <w:lvl w:ilvl="8" w:tentative="1">
+      <w:start w:val="1"/>
+      <w:numFmt w:val="bullet"/>
+      <w:lvlText w:val=""/>
+      <w:lvlJc w:val="left"/>
+      <w:pPr>
+        <w:tabs>
+          <w:tab w:val="num" w:pos="6480"/>
+        </w:tabs>
+        <w:ind w:left="6480" w:hanging="360"/>
+      </w:pPr>
+      <w:rPr>
+        <w:rFonts w:ascii="Symbol" w:hAnsi="Symbol" w:hint="default"/>
+        <w:sz w:val="20"/>
+      </w:rPr>
+    </w:lvl>
+  </w:abstractNum>
+  <w:abstractNum w:abstractNumId="6">
     <w:nsid w:val="4C2C6E6A"/>
     <w:multiLevelType w:val="multilevel"/>
     <w:tmpl w:val="593815DC"/>
@@ -2850,7 +3335,7 @@
       </w:rPr>
     </w:lvl>
   </w:abstractNum>
-  <w:abstractNum w:abstractNumId="6">
+  <w:abstractNum w:abstractNumId="7">
     <w:nsid w:val="52AD70B1"/>
     <w:multiLevelType w:val="hybridMultilevel"/>
     <w:tmpl w:val="1B526254"/>
@@ -2963,7 +3448,120 @@
       </w:rPr>
     </w:lvl>
   </w:abstractNum>
-  <w:abstractNum w:abstractNumId="7">
+  <w:abstractNum w:abstractNumId="8">
+    <w:nsid w:val="54614EF8"/>
+    <w:multiLevelType w:val="hybridMultilevel"/>
+    <w:tmpl w:val="7AD82ADA"/>
+    <w:lvl w:ilvl="0" w:tplc="04090001">
+      <w:start w:val="1"/>
+      <w:numFmt w:val="bullet"/>
+      <w:lvlText w:val=""/>
+      <w:lvlJc w:val="left"/>
+      <w:pPr>
+        <w:ind w:left="720" w:hanging="360"/>
+      </w:pPr>
+      <w:rPr>
+        <w:rFonts w:ascii="Symbol" w:hAnsi="Symbol" w:hint="default"/>
+      </w:rPr>
+    </w:lvl>
+    <w:lvl w:ilvl="1" w:tplc="04090003" w:tentative="1">
+      <w:start w:val="1"/>
+      <w:numFmt w:val="bullet"/>
+      <w:lvlText w:val="o"/>
+      <w:lvlJc w:val="left"/>
+      <w:pPr>
+        <w:ind w:left="1440" w:hanging="360"/>
+      </w:pPr>
+      <w:rPr>
+        <w:rFonts w:ascii="Courier New" w:hAnsi="Courier New" w:cs="Courier New" w:hint="default"/>
+      </w:rPr>
+    </w:lvl>
+    <w:lvl w:ilvl="2" w:tplc="04090005" w:tentative="1">
+      <w:start w:val="1"/>
+      <w:numFmt w:val="bullet"/>
+      <w:lvlText w:val=""/>
+      <w:lvlJc w:val="left"/>
+      <w:pPr>
+        <w:ind w:left="2160" w:hanging="360"/>
+      </w:pPr>
+      <w:rPr>
+        <w:rFonts w:ascii="Wingdings" w:hAnsi="Wingdings" w:hint="default"/>
+      </w:rPr>
+    </w:lvl>
+    <w:lvl w:ilvl="3" w:tplc="04090001" w:tentative="1">
+      <w:start w:val="1"/>
+      <w:numFmt w:val="bullet"/>
+      <w:lvlText w:val=""/>
+      <w:lvlJc w:val="left"/>
+      <w:pPr>
+        <w:ind w:left="2880" w:hanging="360"/>
+      </w:pPr>
+      <w:rPr>
+        <w:rFonts w:ascii="Symbol" w:hAnsi="Symbol" w:hint="default"/>
+      </w:rPr>
+    </w:lvl>
+    <w:lvl w:ilvl="4" w:tplc="04090003" w:tentative="1">
+      <w:start w:val="1"/>
+      <w:numFmt w:val="bullet"/>
+      <w:lvlText w:val="o"/>
+      <w:lvlJc w:val="left"/>
+      <w:pPr>
+        <w:ind w:left="3600" w:hanging="360"/>
+      </w:pPr>
+      <w:rPr>
+        <w:rFonts w:ascii="Courier New" w:hAnsi="Courier New" w:cs="Courier New" w:hint="default"/>
+      </w:rPr>
+    </w:lvl>
+    <w:lvl w:ilvl="5" w:tplc="04090005" w:tentative="1">
+      <w:start w:val="1"/>
+      <w:numFmt w:val="bullet"/>
+      <w:lvlText w:val=""/>
+      <w:lvlJc w:val="left"/>
+      <w:pPr>
+        <w:ind w:left="4320" w:hanging="360"/>
+      </w:pPr>
+      <w:rPr>
+        <w:rFonts w:ascii="Wingdings" w:hAnsi="Wingdings" w:hint="default"/>
+      </w:rPr>
+    </w:lvl>
+    <w:lvl w:ilvl="6" w:tplc="04090001" w:tentative="1">
+      <w:start w:val="1"/>
+      <w:numFmt w:val="bullet"/>
+      <w:lvlText w:val=""/>
+      <w:lvlJc w:val="left"/>
+      <w:pPr>
+        <w:ind w:left="5040" w:hanging="360"/>
+      </w:pPr>
+      <w:rPr>
+        <w:rFonts w:ascii="Symbol" w:hAnsi="Symbol" w:hint="default"/>
+      </w:rPr>
+    </w:lvl>
+    <w:lvl w:ilvl="7" w:tplc="04090003" w:tentative="1">
+      <w:start w:val="1"/>
+      <w:numFmt w:val="bullet"/>
+      <w:lvlText w:val="o"/>
+      <w:lvlJc w:val="left"/>
+      <w:pPr>
+        <w:ind w:left="5760" w:hanging="360"/>
+      </w:pPr>
+      <w:rPr>
+        <w:rFonts w:ascii="Courier New" w:hAnsi="Courier New" w:cs="Courier New" w:hint="default"/>
+      </w:rPr>
+    </w:lvl>
+    <w:lvl w:ilvl="8" w:tplc="04090005" w:tentative="1">
+      <w:start w:val="1"/>
+      <w:numFmt w:val="bullet"/>
+      <w:lvlText w:val=""/>
+      <w:lvlJc w:val="left"/>
+      <w:pPr>
+        <w:ind w:left="6480" w:hanging="360"/>
+      </w:pPr>
+      <w:rPr>
+        <w:rFonts w:ascii="Wingdings" w:hAnsi="Wingdings" w:hint="default"/>
+      </w:rPr>
+    </w:lvl>
+  </w:abstractNum>
+  <w:abstractNum w:abstractNumId="9">
     <w:nsid w:val="553E6D93"/>
     <w:multiLevelType w:val="multilevel"/>
     <w:tmpl w:val="B5F2B212"/>
@@ -3108,7 +3706,7 @@
       </w:rPr>
     </w:lvl>
   </w:abstractNum>
-  <w:abstractNum w:abstractNumId="8">
+  <w:abstractNum w:abstractNumId="10">
     <w:nsid w:val="62EC557D"/>
     <w:multiLevelType w:val="multilevel"/>
     <w:tmpl w:val="A656E58C"/>
@@ -3257,7 +3855,7 @@
       </w:rPr>
     </w:lvl>
   </w:abstractNum>
-  <w:abstractNum w:abstractNumId="9">
+  <w:abstractNum w:abstractNumId="11">
     <w:nsid w:val="64A424E4"/>
     <w:multiLevelType w:val="multilevel"/>
     <w:tmpl w:val="1074B0F0"/>
@@ -3406,7 +4004,7 @@
       </w:rPr>
     </w:lvl>
   </w:abstractNum>
-  <w:abstractNum w:abstractNumId="10">
+  <w:abstractNum w:abstractNumId="12">
     <w:nsid w:val="670203AF"/>
     <w:multiLevelType w:val="hybridMultilevel"/>
     <w:tmpl w:val="F864C976"/>
@@ -3519,7 +4117,7 @@
       </w:rPr>
     </w:lvl>
   </w:abstractNum>
-  <w:abstractNum w:abstractNumId="11">
+  <w:abstractNum w:abstractNumId="13">
     <w:nsid w:val="684329C8"/>
     <w:multiLevelType w:val="hybridMultilevel"/>
     <w:tmpl w:val="2FB0E846"/>
@@ -3632,7 +4230,156 @@
       </w:rPr>
     </w:lvl>
   </w:abstractNum>
-  <w:abstractNum w:abstractNumId="12">
+  <w:abstractNum w:abstractNumId="14">
+    <w:nsid w:val="689E451D"/>
+    <w:multiLevelType w:val="multilevel"/>
+    <w:tmpl w:val="7B1C41EA"/>
+    <w:lvl w:ilvl="0">
+      <w:start w:val="1"/>
+      <w:numFmt w:val="bullet"/>
+      <w:lvlText w:val=""/>
+      <w:lvlJc w:val="left"/>
+      <w:pPr>
+        <w:tabs>
+          <w:tab w:val="num" w:pos="720"/>
+        </w:tabs>
+        <w:ind w:left="720" w:hanging="360"/>
+      </w:pPr>
+      <w:rPr>
+        <w:rFonts w:ascii="Symbol" w:hAnsi="Symbol" w:hint="default"/>
+        <w:sz w:val="20"/>
+      </w:rPr>
+    </w:lvl>
+    <w:lvl w:ilvl="1" w:tentative="1">
+      <w:start w:val="1"/>
+      <w:numFmt w:val="bullet"/>
+      <w:lvlText w:val=""/>
+      <w:lvlJc w:val="left"/>
+      <w:pPr>
+        <w:tabs>
+          <w:tab w:val="num" w:pos="1440"/>
+        </w:tabs>
+        <w:ind w:left="1440" w:hanging="360"/>
+      </w:pPr>
+      <w:rPr>
+        <w:rFonts w:ascii="Symbol" w:hAnsi="Symbol" w:hint="default"/>
+        <w:sz w:val="20"/>
+      </w:rPr>
+    </w:lvl>
+    <w:lvl w:ilvl="2" w:tentative="1">
+      <w:start w:val="1"/>
+      <w:numFmt w:val="bullet"/>
+      <w:lvlText w:val=""/>
+      <w:lvlJc w:val="left"/>
+      <w:pPr>
+        <w:tabs>
+          <w:tab w:val="num" w:pos="2160"/>
+        </w:tabs>
+        <w:ind w:left="2160" w:hanging="360"/>
+      </w:pPr>
+      <w:rPr>
+        <w:rFonts w:ascii="Symbol" w:hAnsi="Symbol" w:hint="default"/>
+        <w:sz w:val="20"/>
+      </w:rPr>
+    </w:lvl>
+    <w:lvl w:ilvl="3" w:tentative="1">
+      <w:start w:val="1"/>
+      <w:numFmt w:val="bullet"/>
+      <w:lvlText w:val=""/>
+      <w:lvlJc w:val="left"/>
+      <w:pPr>
+        <w:tabs>
+          <w:tab w:val="num" w:pos="2880"/>
+        </w:tabs>
+        <w:ind w:left="2880" w:hanging="360"/>
+      </w:pPr>
+      <w:rPr>
+        <w:rFonts w:ascii="Symbol" w:hAnsi="Symbol" w:hint="default"/>
+        <w:sz w:val="20"/>
+      </w:rPr>
+    </w:lvl>
+    <w:lvl w:ilvl="4" w:tentative="1">
+      <w:start w:val="1"/>
+      <w:numFmt w:val="bullet"/>
+      <w:lvlText w:val=""/>
+      <w:lvlJc w:val="left"/>
+      <w:pPr>
+        <w:tabs>
+          <w:tab w:val="num" w:pos="3600"/>
+        </w:tabs>
+        <w:ind w:left="3600" w:hanging="360"/>
+      </w:pPr>
+      <w:rPr>
+        <w:rFonts w:ascii="Symbol" w:hAnsi="Symbol" w:hint="default"/>
+        <w:sz w:val="20"/>
+      </w:rPr>
+    </w:lvl>
+    <w:lvl w:ilvl="5" w:tentative="1">
+      <w:start w:val="1"/>
+      <w:numFmt w:val="bullet"/>
+      <w:lvlText w:val=""/>
+      <w:lvlJc w:val="left"/>
+      <w:pPr>
+        <w:tabs>
+          <w:tab w:val="num" w:pos="4320"/>
+        </w:tabs>
+        <w:ind w:left="4320" w:hanging="360"/>
+      </w:pPr>
+      <w:rPr>
+        <w:rFonts w:ascii="Symbol" w:hAnsi="Symbol" w:hint="default"/>
+        <w:sz w:val="20"/>
+      </w:rPr>
+    </w:lvl>
+    <w:lvl w:ilvl="6" w:tentative="1">
+      <w:start w:val="1"/>
+      <w:numFmt w:val="bullet"/>
+      <w:lvlText w:val=""/>
+      <w:lvlJc w:val="left"/>
+      <w:pPr>
+        <w:tabs>
+          <w:tab w:val="num" w:pos="5040"/>
+        </w:tabs>
+        <w:ind w:left="5040" w:hanging="360"/>
+      </w:pPr>
+      <w:rPr>
+        <w:rFonts w:ascii="Symbol" w:hAnsi="Symbol" w:hint="default"/>
+        <w:sz w:val="20"/>
+      </w:rPr>
+    </w:lvl>
+    <w:lvl w:ilvl="7" w:tentative="1">
+      <w:start w:val="1"/>
+      <w:numFmt w:val="bullet"/>
+      <w:lvlText w:val=""/>
+      <w:lvlJc w:val="left"/>
+      <w:pPr>
+        <w:tabs>
+          <w:tab w:val="num" w:pos="5760"/>
+        </w:tabs>
+        <w:ind w:left="5760" w:hanging="360"/>
+      </w:pPr>
+      <w:rPr>
+        <w:rFonts w:ascii="Symbol" w:hAnsi="Symbol" w:hint="default"/>
+        <w:sz w:val="20"/>
+      </w:rPr>
+    </w:lvl>
+    <w:lvl w:ilvl="8" w:tentative="1">
+      <w:start w:val="1"/>
+      <w:numFmt w:val="bullet"/>
+      <w:lvlText w:val=""/>
+      <w:lvlJc w:val="left"/>
+      <w:pPr>
+        <w:tabs>
+          <w:tab w:val="num" w:pos="6480"/>
+        </w:tabs>
+        <w:ind w:left="6480" w:hanging="360"/>
+      </w:pPr>
+      <w:rPr>
+        <w:rFonts w:ascii="Symbol" w:hAnsi="Symbol" w:hint="default"/>
+        <w:sz w:val="20"/>
+      </w:rPr>
+    </w:lvl>
+  </w:abstractNum>
+  <w:abstractNum w:abstractNumId="15">
     <w:nsid w:val="6F6F3502"/>
     <w:multiLevelType w:val="multilevel"/>
     <w:tmpl w:val="A93CD2F0"/>
@@ -3781,7 +4528,7 @@
       </w:rPr>
     </w:lvl>
   </w:abstractNum>
-  <w:abstractNum w:abstractNumId="13">
+  <w:abstractNum w:abstractNumId="16">
     <w:nsid w:val="745B10BF"/>
     <w:multiLevelType w:val="hybridMultilevel"/>
     <w:tmpl w:val="2794CB08"/>
@@ -3898,31 +4645,31 @@
     <w:abstractNumId w:val="4"/>
   </w:num>
   <w:num w:numId="2">
+    <w:abstractNumId w:val="13"/>
+  </w:num>
+  <w:num w:numId="3">
+    <w:abstractNumId w:val="9"/>
+  </w:num>
+  <w:num w:numId="4">
+    <w:abstractNumId w:val="6"/>
+  </w:num>
+  <w:num w:numId="5">
     <w:abstractNumId w:val="11"/>
   </w:num>
-  <w:num w:numId="3">
+  <w:num w:numId="6">
     <w:abstractNumId w:val="7"/>
-  </w:num>
-  <w:num w:numId="4">
-    <w:abstractNumId w:val="5"/>
-  </w:num>
-  <w:num w:numId="5">
-    <w:abstractNumId w:val="9"/>
-  </w:num>
-  <w:num w:numId="6">
-    <w:abstractNumId w:val="6"/>
   </w:num>
   <w:num w:numId="7">
     <w:abstractNumId w:val="0"/>
   </w:num>
   <w:num w:numId="8">
-    <w:abstractNumId w:val="13"/>
+    <w:abstractNumId w:val="16"/>
   </w:num>
   <w:num w:numId="9">
     <w:abstractNumId w:val="3"/>
   </w:num>
   <w:num w:numId="10">
-    <w:abstractNumId w:val="10"/>
+    <w:abstractNumId w:val="12"/>
   </w:num>
   <w:num w:numId="11">
     <w:abstractNumId w:val="1"/>
@@ -3931,10 +4678,19 @@
     <w:abstractNumId w:val="2"/>
   </w:num>
   <w:num w:numId="13">
-    <w:abstractNumId w:val="8"/>
+    <w:abstractNumId w:val="10"/>
   </w:num>
   <w:num w:numId="14">
-    <w:abstractNumId w:val="12"/>
+    <w:abstractNumId w:val="15"/>
+  </w:num>
+  <w:num w:numId="15">
+    <w:abstractNumId w:val="5"/>
+  </w:num>
+  <w:num w:numId="16">
+    <w:abstractNumId w:val="14"/>
+  </w:num>
+  <w:num w:numId="17">
+    <w:abstractNumId w:val="8"/>
   </w:num>
 </w:numbering>
 </file>

</xml_diff>